<commit_message>
Add poll-form.html and poll-form.css for user survey
</commit_message>
<xml_diff>
--- a/wwr_site_plan.docx
+++ b/wwr_site_plan.docx
@@ -4,9 +4,59 @@
   <w:body>
     <w:p>
       <w:pPr>
-        <w:pStyle w:val="Ttulo"/>
+        <w:jc w:val="center"/>
       </w:pPr>
       <w:r>
+        <w:rPr>
+          <w:noProof/>
+        </w:rPr>
+        <w:drawing>
+          <wp:inline distT="0" distB="0" distL="0" distR="0" wp14:anchorId="70C35AC7" wp14:editId="117E75AA">
+            <wp:extent cx="1828800" cy="1828800"/>
+            <wp:effectExtent l="0" t="0" r="0" b="0"/>
+            <wp:docPr id="1" name="Picture 1"/>
+            <wp:cNvGraphicFramePr>
+              <a:graphicFrameLocks xmlns:a="http://schemas.openxmlformats.org/drawingml/2006/main" noChangeAspect="1"/>
+            </wp:cNvGraphicFramePr>
+            <a:graphic xmlns:a="http://schemas.openxmlformats.org/drawingml/2006/main">
+              <a:graphicData uri="http://schemas.openxmlformats.org/drawingml/2006/picture">
+                <pic:pic xmlns:pic="http://schemas.openxmlformats.org/drawingml/2006/picture">
+                  <pic:nvPicPr>
+                    <pic:cNvPr id="0" name="wwr-logo.png"/>
+                    <pic:cNvPicPr/>
+                  </pic:nvPicPr>
+                  <pic:blipFill>
+                    <a:blip r:embed="rId6"/>
+                    <a:stretch>
+                      <a:fillRect/>
+                    </a:stretch>
+                  </pic:blipFill>
+                  <pic:spPr>
+                    <a:xfrm>
+                      <a:off x="0" y="0"/>
+                      <a:ext cx="1828800" cy="1828800"/>
+                    </a:xfrm>
+                    <a:prstGeom prst="rect">
+                      <a:avLst/>
+                    </a:prstGeom>
+                  </pic:spPr>
+                </pic:pic>
+              </a:graphicData>
+            </a:graphic>
+          </wp:inline>
+        </w:drawing>
+      </w:r>
+    </w:p>
+    <w:p>
+      <w:pPr>
+        <w:jc w:val="center"/>
+      </w:pPr>
+      <w:r>
+        <w:rPr>
+          <w:b/>
+          <w:color w:val="055A05"/>
+          <w:sz w:val="48"/>
+        </w:rPr>
         <w:t>White Water Rafting Website Plan</w:t>
       </w:r>
     </w:p>
@@ -17,12 +67,36 @@
       <w:r>
         <w:rPr>
           <w:b/>
-          <w:color w:val="055A05"/>
           <w:sz w:val="28"/>
         </w:rPr>
         <w:t>Planning Document - About Us Page</w:t>
       </w:r>
     </w:p>
+    <w:p/>
+    <w:p>
+      <w:r>
+        <w:br/>
+      </w:r>
+    </w:p>
+    <w:tbl>
+      <w:tblPr>
+        <w:tblW w:w="0" w:type="auto"/>
+        <w:tblLook w:val="04A0" w:firstRow="1" w:lastRow="0" w:firstColumn="1" w:lastColumn="0" w:noHBand="0" w:noVBand="1"/>
+      </w:tblPr>
+      <w:tblGrid>
+        <w:gridCol w:w="8640"/>
+      </w:tblGrid>
+      <w:tr>
+        <w:tc>
+          <w:tcPr>
+            <w:tcW w:w="8640" w:type="dxa"/>
+            <w:shd w:val="clear" w:color="auto" w:fill="CCCCCC"/>
+          </w:tcPr>
+          <w:p/>
+        </w:tc>
+      </w:tr>
+    </w:tbl>
+    <w:p/>
     <w:p>
       <w:pPr>
         <w:pStyle w:val="Ttulo1"/>
@@ -46,10 +120,10 @@
     </w:p>
     <w:p>
       <w:r>
-        <w:t xml:space="preserve">The purpose of this website is to promote White Water Rafting adventures, share company information, showcase available trips, and allow </w:t>
+        <w:t xml:space="preserve">The purpose of this website is to promote White Water Rafting adventures, share company information, showcase available trips, and </w:t>
       </w:r>
       <w:r>
-        <w:t>potential clients to contact the business for reservations and inquiries.</w:t>
+        <w:t>allow potential clients to contact the business for reservations and inquiries.</w:t>
       </w:r>
     </w:p>
     <w:p>
@@ -75,10 +149,24 @@
     </w:p>
     <w:p>
       <w:r>
-        <w:t>www.whitewaterraftingadventures.c</w:t>
+        <w:t>www.whitewaterraftingadvent</w:t>
       </w:r>
       <w:r>
-        <w:t>om</w:t>
+        <w:t>ures.com</w:t>
+      </w:r>
+    </w:p>
+    <w:p>
+      <w:pPr>
+        <w:pStyle w:val="Ttulo1"/>
+      </w:pPr>
+      <w:r>
+        <w:lastRenderedPageBreak/>
+        <w:t>Coolors Color Palette URL</w:t>
+      </w:r>
+    </w:p>
+    <w:p>
+      <w:r>
+        <w:t>https://coolors.co/055a05-f4a261-264653-e9c46a</w:t>
       </w:r>
     </w:p>
     <w:p>
@@ -104,13 +192,14 @@
     </w:p>
     <w:tbl>
       <w:tblPr>
+        <w:tblStyle w:val="Tablaconcuadrcula"/>
         <w:tblW w:w="0" w:type="auto"/>
         <w:tblLook w:val="04A0" w:firstRow="1" w:lastRow="0" w:firstColumn="1" w:lastColumn="0" w:noHBand="0" w:noVBand="1"/>
       </w:tblPr>
       <w:tblGrid>
-        <w:gridCol w:w="2880"/>
-        <w:gridCol w:w="2880"/>
-        <w:gridCol w:w="2880"/>
+        <w:gridCol w:w="2877"/>
+        <w:gridCol w:w="2876"/>
+        <w:gridCol w:w="2877"/>
       </w:tblGrid>
       <w:tr>
         <w:tc>
@@ -139,7 +228,10 @@
           </w:tcPr>
           <w:p>
             <w:r>
-              <w:t>Hex Value</w:t>
+              <w:t xml:space="preserve">Hex </w:t>
+            </w:r>
+            <w:r>
+              <w:t>Value</w:t>
             </w:r>
           </w:p>
         </w:tc>
@@ -225,10 +317,7 @@
           </w:tcPr>
           <w:p>
             <w:r>
-              <w:t xml:space="preserve">Deep </w:t>
-            </w:r>
-            <w:r>
-              <w:t>Blue</w:t>
+              <w:t>Deep Blue</w:t>
             </w:r>
           </w:p>
         </w:tc>
@@ -299,7 +388,6 @@
         <w:pStyle w:val="Ttulo1"/>
       </w:pPr>
       <w:r>
-        <w:lastRenderedPageBreak/>
         <w:t>Navigation Structure</w:t>
       </w:r>
     </w:p>
@@ -340,10 +428,10 @@
         </w:rPr>
         <w:lastRenderedPageBreak/>
         <w:drawing>
-          <wp:inline distT="0" distB="0" distL="0" distR="0" wp14:anchorId="22D69DFE" wp14:editId="1E77DD89">
-            <wp:extent cx="5029200" cy="6705600"/>
+          <wp:inline distT="0" distB="0" distL="0" distR="0" wp14:anchorId="3B74A77E" wp14:editId="054A511D">
+            <wp:extent cx="5486400" cy="6583680"/>
             <wp:effectExtent l="0" t="0" r="0" b="0"/>
-            <wp:docPr id="1" name="Picture 1"/>
+            <wp:docPr id="2" name="Picture 2"/>
             <wp:cNvGraphicFramePr>
               <a:graphicFrameLocks xmlns:a="http://schemas.openxmlformats.org/drawingml/2006/main" noChangeAspect="1"/>
             </wp:cNvGraphicFramePr>
@@ -351,11 +439,11 @@
               <a:graphicData uri="http://schemas.openxmlformats.org/drawingml/2006/picture">
                 <pic:pic xmlns:pic="http://schemas.openxmlformats.org/drawingml/2006/picture">
                   <pic:nvPicPr>
-                    <pic:cNvPr id="0" name="wireframe_plan_enhanced.png"/>
+                    <pic:cNvPr id="0" name="detailed_wireframe_about_page.png"/>
                     <pic:cNvPicPr/>
                   </pic:nvPicPr>
                   <pic:blipFill>
-                    <a:blip r:embed="rId6"/>
+                    <a:blip r:embed="rId7"/>
                     <a:stretch>
                       <a:fillRect/>
                     </a:stretch>
@@ -363,7 +451,7 @@
                   <pic:spPr>
                     <a:xfrm>
                       <a:off x="0" y="0"/>
-                      <a:ext cx="5029200" cy="6705600"/>
+                      <a:ext cx="5486400" cy="6583680"/>
                     </a:xfrm>
                     <a:prstGeom prst="rect">
                       <a:avLst/>

</xml_diff>